<commit_message>
chore: learn the second 5 of 15 factors
</commit_message>
<xml_diff>
--- a/cloud/cloud-native-intro.docx
+++ b/cloud/cloud-native-intro.docx
@@ -485,10 +485,7 @@
         <w:t>One Code Base</w:t>
       </w:r>
       <w:r>
-        <w:t xml:space="preserve">, </w:t>
-      </w:r>
-      <w:r>
-        <w:t>One Application</w:t>
+        <w:t>, One Application</w:t>
       </w:r>
     </w:p>
     <w:p>
@@ -674,13 +671,7 @@
         <w:rPr>
           <w:shd w:val="clear" w:color="auto" w:fill="FFFFFF"/>
         </w:rPr>
-        <w:t>Each microservice isolates and packages its own dependencies</w:t>
-      </w:r>
-      <w:r>
-        <w:rPr>
-          <w:shd w:val="clear" w:color="auto" w:fill="FFFFFF"/>
-        </w:rPr>
-        <w:t xml:space="preserve">. And other people will </w:t>
+        <w:t xml:space="preserve">Each microservice isolates and packages its own dependencies. And other people will </w:t>
       </w:r>
       <w:r>
         <w:rPr>
@@ -1137,19 +1128,7 @@
         <w:rPr>
           <w:color w:val="000000"/>
         </w:rPr>
-        <w:t> (staging, production, developer environments, etc</w:t>
-      </w:r>
-      <w:r>
-        <w:rPr>
-          <w:color w:val="000000"/>
-        </w:rPr>
-        <w:t>.</w:t>
-      </w:r>
-      <w:r>
-        <w:rPr>
-          <w:color w:val="000000"/>
-        </w:rPr>
-        <w:t>). This includes</w:t>
+        <w:t> (staging, production, developer environments, etc.). This includes</w:t>
       </w:r>
     </w:p>
     <w:p>
@@ -1234,13 +1213,7 @@
         <w:rPr>
           <w:shd w:val="clear" w:color="auto" w:fill="FFFFFF"/>
         </w:rPr>
-        <w:t>Configuration information is moved out of the microservice</w:t>
-      </w:r>
-      <w:r>
-        <w:rPr>
-          <w:shd w:val="clear" w:color="auto" w:fill="FFFFFF"/>
-        </w:rPr>
-        <w:t>.</w:t>
+        <w:t>Configuration information is moved out of the microservice.</w:t>
       </w:r>
       <w:r>
         <w:rPr>
@@ -1265,9 +1238,7 @@
     <w:p>
       <w:pPr>
         <w:rPr>
-          <w:b/>
-          <w:bCs/>
-          <w:color w:val="FF0000"/>
+          <w:color w:val="000000"/>
         </w:rPr>
       </w:pPr>
       <w:r>
@@ -1310,7 +1281,955 @@
         <w:t>Env vars are easy to change between deploys without changing any code; unlike config files, there is little chance of them being checked into the code repo accidentally; and unlike custom config files, or other config mechanisms such as Java System Properties, they are a language- and OS-agnostic standard.</w:t>
       </w:r>
     </w:p>
+    <w:p>
+      <w:pPr>
+        <w:pStyle w:val="Heading2"/>
+      </w:pPr>
+      <w:r>
+        <w:t>Log</w:t>
+      </w:r>
+      <w:r>
+        <w:t>s</w:t>
+      </w:r>
+    </w:p>
+    <w:p>
+      <w:r>
+        <w:t>In Cloud-native applications, routing and storage of logs are not of concern of the application. They direct the logs to standard out put and storing logs for inspection is the job of an external tool called log aggregator.</w:t>
+      </w:r>
+    </w:p>
+    <w:p>
+      <w:pPr>
+        <w:pStyle w:val="Heading2"/>
+      </w:pPr>
+      <w:r>
+        <w:t>Disposability</w:t>
+      </w:r>
+    </w:p>
+    <w:p>
+      <w:pPr>
+        <w:rPr>
+          <w:color w:val="000000"/>
+        </w:rPr>
+      </w:pPr>
+      <w:r>
+        <w:rPr>
+          <w:rStyle w:val="Emphasis"/>
+          <w:b/>
+          <w:bCs/>
+          <w:color w:val="000000"/>
+        </w:rPr>
+        <w:t>D</w:t>
+      </w:r>
+      <w:r>
+        <w:rPr>
+          <w:rStyle w:val="Emphasis"/>
+          <w:b/>
+          <w:bCs/>
+          <w:color w:val="000000"/>
+        </w:rPr>
+        <w:t>isposab</w:t>
+      </w:r>
+      <w:r>
+        <w:rPr>
+          <w:rStyle w:val="Emphasis"/>
+          <w:b/>
+          <w:bCs/>
+          <w:color w:val="000000"/>
+        </w:rPr>
+        <w:t>i</w:t>
+      </w:r>
+      <w:r>
+        <w:rPr>
+          <w:rStyle w:val="Emphasis"/>
+          <w:b/>
+          <w:bCs/>
+          <w:color w:val="000000"/>
+        </w:rPr>
+        <w:t>l</w:t>
+      </w:r>
+      <w:r>
+        <w:rPr>
+          <w:rStyle w:val="Emphasis"/>
+          <w:b/>
+          <w:bCs/>
+          <w:color w:val="000000"/>
+        </w:rPr>
+        <w:t>ity in 15-factor apps</w:t>
+      </w:r>
+      <w:r>
+        <w:rPr>
+          <w:rStyle w:val="Strong"/>
+          <w:color w:val="000000"/>
+        </w:rPr>
+        <w:t xml:space="preserve"> mean</w:t>
+      </w:r>
+      <w:r>
+        <w:rPr>
+          <w:rStyle w:val="Strong"/>
+          <w:color w:val="000000"/>
+        </w:rPr>
+        <w:t>s</w:t>
+      </w:r>
+      <w:r>
+        <w:rPr>
+          <w:rStyle w:val="Strong"/>
+          <w:color w:val="000000"/>
+        </w:rPr>
+        <w:t xml:space="preserve"> they can be started or stopped at a moment’s notice.</w:t>
+      </w:r>
+      <w:r>
+        <w:rPr>
+          <w:color w:val="000000"/>
+        </w:rPr>
+        <w:t xml:space="preserve"> This facilitates </w:t>
+      </w:r>
+      <w:r>
+        <w:rPr>
+          <w:b/>
+          <w:bCs/>
+          <w:color w:val="000000"/>
+        </w:rPr>
+        <w:t>fast elastic scaling</w:t>
+      </w:r>
+      <w:r>
+        <w:rPr>
+          <w:color w:val="000000"/>
+        </w:rPr>
+        <w:t xml:space="preserve">, </w:t>
+      </w:r>
+      <w:r>
+        <w:rPr>
+          <w:b/>
+          <w:bCs/>
+          <w:color w:val="000000"/>
+        </w:rPr>
+        <w:t>rapid deployment</w:t>
+      </w:r>
+      <w:r>
+        <w:rPr>
+          <w:color w:val="000000"/>
+        </w:rPr>
+        <w:t xml:space="preserve"> of </w:t>
+      </w:r>
+      <w:hyperlink r:id="rId16" w:history="1">
+        <w:r>
+          <w:rPr>
+            <w:rStyle w:val="Hyperlink"/>
+            <w:color w:val="000000"/>
+          </w:rPr>
+          <w:t>code</w:t>
+        </w:r>
+      </w:hyperlink>
+      <w:r>
+        <w:rPr>
+          <w:color w:val="000000"/>
+        </w:rPr>
+        <w:t> or </w:t>
+      </w:r>
+      <w:hyperlink r:id="rId17" w:history="1">
+        <w:r>
+          <w:rPr>
+            <w:rStyle w:val="Hyperlink"/>
+            <w:color w:val="000000"/>
+          </w:rPr>
+          <w:t>config</w:t>
+        </w:r>
+      </w:hyperlink>
+      <w:r>
+        <w:rPr>
+          <w:color w:val="000000"/>
+        </w:rPr>
+        <w:t> changes, and robustness of production deploys.</w:t>
+      </w:r>
+      <w:r>
+        <w:rPr>
+          <w:color w:val="000000"/>
+        </w:rPr>
+        <w:t xml:space="preserve"> In case a service is not responding that instance can </w:t>
+      </w:r>
+      <w:r>
+        <w:rPr>
+          <w:color w:val="000000"/>
+        </w:rPr>
+        <w:lastRenderedPageBreak/>
+        <w:t>be shut down and a new instance replaces it. In increased loads new instances can be added to respond to the new load. So</w:t>
+      </w:r>
+      <w:r>
+        <w:rPr>
+          <w:color w:val="000000"/>
+        </w:rPr>
+        <w:t>,</w:t>
+      </w:r>
+      <w:r>
+        <w:rPr>
+          <w:color w:val="000000"/>
+        </w:rPr>
+        <w:t xml:space="preserve"> the services should be disposable with minimum time.</w:t>
+      </w:r>
+    </w:p>
+    <w:p>
+      <w:pPr>
+        <w:rPr>
+          <w:color w:val="000000"/>
+        </w:rPr>
+      </w:pPr>
+      <w:r>
+        <w:rPr>
+          <w:color w:val="000000"/>
+        </w:rPr>
+        <w:t>When the instances are no longer needed</w:t>
+      </w:r>
+      <w:r>
+        <w:rPr>
+          <w:color w:val="000000"/>
+        </w:rPr>
+        <w:t>,</w:t>
+      </w:r>
+      <w:r>
+        <w:rPr>
+          <w:color w:val="000000"/>
+        </w:rPr>
+        <w:t xml:space="preserve"> they should be gracefully </w:t>
+      </w:r>
+      <w:r>
+        <w:rPr>
+          <w:color w:val="000000"/>
+        </w:rPr>
+        <w:t>shut down</w:t>
+      </w:r>
+      <w:r>
+        <w:rPr>
+          <w:color w:val="000000"/>
+        </w:rPr>
+        <w:t xml:space="preserve"> by sending a SIGTERM to the process</w:t>
+      </w:r>
+      <w:r>
+        <w:rPr>
+          <w:color w:val="000000"/>
+        </w:rPr>
+        <w:t>. This for web processes means that they should cease listening on their port and complete the ongoing requests.</w:t>
+      </w:r>
+      <w:r>
+        <w:rPr>
+          <w:color w:val="000000"/>
+        </w:rPr>
+        <w:t xml:space="preserve"> </w:t>
+      </w:r>
+      <w:r>
+        <w:rPr>
+          <w:color w:val="000000"/>
+        </w:rPr>
+        <w:t xml:space="preserve">Implicit in this model is that HTTP requests are short (no more than a few seconds), or in the case of </w:t>
+      </w:r>
+      <w:r>
+        <w:rPr>
+          <w:color w:val="FF0000"/>
+        </w:rPr>
+        <w:t>long polling</w:t>
+      </w:r>
+      <w:r>
+        <w:rPr>
+          <w:color w:val="000000"/>
+        </w:rPr>
+        <w:t>, the client should seamlessly attempt to reconnect when the connection is lost.</w:t>
+      </w:r>
+    </w:p>
+    <w:p>
+      <w:pPr>
+        <w:rPr>
+          <w:color w:val="000000"/>
+        </w:rPr>
+      </w:pPr>
+      <w:r>
+        <w:rPr>
+          <w:color w:val="000000"/>
+        </w:rPr>
+        <w:t xml:space="preserve"> For </w:t>
+      </w:r>
+      <w:r>
+        <w:rPr>
+          <w:color w:val="FF0000"/>
+        </w:rPr>
+        <w:t>worker p</w:t>
+      </w:r>
+      <w:r>
+        <w:rPr>
+          <w:color w:val="FF0000"/>
+        </w:rPr>
+        <w:t xml:space="preserve">rocesses </w:t>
+      </w:r>
+      <w:r>
+        <w:rPr>
+          <w:color w:val="000000"/>
+        </w:rPr>
+        <w:t xml:space="preserve">however this involves returning any pending jobs to the </w:t>
+      </w:r>
+      <w:r>
+        <w:rPr>
+          <w:color w:val="FF0000"/>
+        </w:rPr>
+        <w:t>work queue</w:t>
+      </w:r>
+      <w:r>
+        <w:rPr>
+          <w:color w:val="FF0000"/>
+        </w:rPr>
+        <w:t xml:space="preserve"> </w:t>
+      </w:r>
+      <w:r>
+        <w:rPr>
+          <w:color w:val="000000"/>
+        </w:rPr>
+        <w:t>before being shut down.</w:t>
+      </w:r>
+    </w:p>
+    <w:p>
+      <w:pPr>
+        <w:rPr>
+          <w:color w:val="000000"/>
+        </w:rPr>
+      </w:pPr>
+      <w:r>
+        <w:rPr>
+          <w:color w:val="000000"/>
+        </w:rPr>
+        <w:t xml:space="preserve">Using Docker containers along with Kubernetes clusters will </w:t>
+      </w:r>
+      <w:r>
+        <w:rPr>
+          <w:color w:val="000000"/>
+        </w:rPr>
+        <w:t>guarantee</w:t>
+      </w:r>
+      <w:r>
+        <w:rPr>
+          <w:color w:val="000000"/>
+        </w:rPr>
+        <w:t xml:space="preserve"> this principle.</w:t>
+      </w:r>
+    </w:p>
+    <w:p>
+      <w:pPr>
+        <w:pStyle w:val="Heading2"/>
+      </w:pPr>
+      <w:r>
+        <w:t>Backing Services</w:t>
+      </w:r>
+    </w:p>
+    <w:p>
+      <w:r>
+        <w:rPr>
+          <w:color w:val="000000"/>
+        </w:rPr>
+        <w:t>A </w:t>
+      </w:r>
+      <w:r>
+        <w:rPr>
+          <w:rStyle w:val="Emphasis"/>
+          <w:color w:val="000000"/>
+        </w:rPr>
+        <w:t>backing service</w:t>
+      </w:r>
+      <w:r>
+        <w:rPr>
+          <w:color w:val="000000"/>
+        </w:rPr>
+        <w:t> is any service the app consumes over the network as part of its normal operation. Examples include datastores (such as </w:t>
+      </w:r>
+      <w:hyperlink r:id="rId18" w:history="1">
+        <w:r>
+          <w:rPr>
+            <w:rStyle w:val="Hyperlink"/>
+            <w:color w:val="000000"/>
+          </w:rPr>
+          <w:t>MySQL</w:t>
+        </w:r>
+      </w:hyperlink>
+      <w:r>
+        <w:rPr>
+          <w:color w:val="000000"/>
+        </w:rPr>
+        <w:t> or </w:t>
+      </w:r>
+      <w:hyperlink r:id="rId19" w:history="1">
+        <w:r>
+          <w:rPr>
+            <w:rStyle w:val="Hyperlink"/>
+            <w:color w:val="000000"/>
+          </w:rPr>
+          <w:t>CouchDB</w:t>
+        </w:r>
+      </w:hyperlink>
+      <w:r>
+        <w:rPr>
+          <w:color w:val="000000"/>
+        </w:rPr>
+        <w:t>), messaging/queueing systems (such as </w:t>
+      </w:r>
+      <w:hyperlink r:id="rId20" w:history="1">
+        <w:r>
+          <w:rPr>
+            <w:rStyle w:val="Hyperlink"/>
+            <w:color w:val="000000"/>
+          </w:rPr>
+          <w:t>RabbitMQ</w:t>
+        </w:r>
+      </w:hyperlink>
+      <w:r>
+        <w:rPr>
+          <w:color w:val="000000"/>
+        </w:rPr>
+        <w:t> or </w:t>
+      </w:r>
+      <w:hyperlink r:id="rId21" w:history="1">
+        <w:r>
+          <w:rPr>
+            <w:rStyle w:val="Hyperlink"/>
+            <w:color w:val="000000"/>
+          </w:rPr>
+          <w:t>Beanstalkd</w:t>
+        </w:r>
+      </w:hyperlink>
+      <w:r>
+        <w:rPr>
+          <w:color w:val="000000"/>
+        </w:rPr>
+        <w:t xml:space="preserve">), </w:t>
+      </w:r>
+      <w:r>
+        <w:rPr>
+          <w:color w:val="FF0000"/>
+        </w:rPr>
+        <w:t>SMTP</w:t>
+      </w:r>
+      <w:r>
+        <w:rPr>
+          <w:color w:val="000000"/>
+        </w:rPr>
+        <w:t xml:space="preserve"> services for outbound email (such as </w:t>
+      </w:r>
+      <w:hyperlink r:id="rId22" w:history="1">
+        <w:r>
+          <w:rPr>
+            <w:rStyle w:val="Hyperlink"/>
+            <w:color w:val="000000"/>
+          </w:rPr>
+          <w:t>Postfix</w:t>
+        </w:r>
+      </w:hyperlink>
+      <w:r>
+        <w:rPr>
+          <w:color w:val="000000"/>
+        </w:rPr>
+        <w:t>),</w:t>
+      </w:r>
+      <w:r>
+        <w:rPr>
+          <w:color w:val="000000"/>
+        </w:rPr>
+        <w:t>Restful Services, FTP servers,</w:t>
+      </w:r>
+      <w:r>
+        <w:rPr>
+          <w:color w:val="000000"/>
+        </w:rPr>
+        <w:t xml:space="preserve"> and caching systems (such as </w:t>
+      </w:r>
+      <w:hyperlink r:id="rId23" w:history="1">
+        <w:r>
+          <w:rPr>
+            <w:rStyle w:val="Hyperlink"/>
+            <w:color w:val="000000"/>
+          </w:rPr>
+          <w:t>Memcached</w:t>
+        </w:r>
+      </w:hyperlink>
+      <w:r>
+        <w:rPr>
+          <w:color w:val="000000"/>
+        </w:rPr>
+        <w:t>).</w:t>
+      </w:r>
+    </w:p>
+    <w:p>
+      <w:pPr>
+        <w:rPr>
+          <w:color w:val="000000"/>
+        </w:rPr>
+      </w:pPr>
+      <w:r>
+        <w:rPr>
+          <w:rStyle w:val="Strong"/>
+          <w:color w:val="000000"/>
+        </w:rPr>
+        <w:t xml:space="preserve">The code for a </w:t>
+      </w:r>
+      <w:r>
+        <w:rPr>
+          <w:rStyle w:val="Strong"/>
+          <w:color w:val="000000"/>
+        </w:rPr>
+        <w:t>fifteen</w:t>
+      </w:r>
+      <w:r>
+        <w:rPr>
+          <w:rStyle w:val="Strong"/>
+          <w:color w:val="000000"/>
+        </w:rPr>
+        <w:t>-factor app makes no distinction between local and third</w:t>
+      </w:r>
+      <w:r>
+        <w:rPr>
+          <w:rStyle w:val="Strong"/>
+          <w:color w:val="000000"/>
+        </w:rPr>
+        <w:t>-</w:t>
+      </w:r>
+      <w:r>
+        <w:rPr>
+          <w:rStyle w:val="Strong"/>
+          <w:color w:val="000000"/>
+        </w:rPr>
+        <w:t>party services.</w:t>
+      </w:r>
+      <w:r>
+        <w:rPr>
+          <w:color w:val="000000"/>
+        </w:rPr>
+        <w:t> To the app, both are attached resources, accessed via a URL or other locator/credentials stored in the </w:t>
+      </w:r>
+      <w:hyperlink r:id="rId24" w:history="1">
+        <w:r>
+          <w:rPr>
+            <w:rStyle w:val="Hyperlink"/>
+            <w:color w:val="000000"/>
+          </w:rPr>
+          <w:t>config</w:t>
+        </w:r>
+      </w:hyperlink>
+      <w:r>
+        <w:rPr>
+          <w:color w:val="000000"/>
+        </w:rPr>
+        <w:t>. A </w:t>
+      </w:r>
+      <w:hyperlink r:id="rId25" w:history="1">
+        <w:r>
+          <w:rPr>
+            <w:rStyle w:val="Hyperlink"/>
+            <w:color w:val="000000"/>
+          </w:rPr>
+          <w:t>deploy</w:t>
+        </w:r>
+      </w:hyperlink>
+      <w:r>
+        <w:rPr>
+          <w:color w:val="000000"/>
+        </w:rPr>
+        <w:t xml:space="preserve"> of the </w:t>
+      </w:r>
+      <w:r>
+        <w:rPr>
+          <w:color w:val="000000"/>
+        </w:rPr>
+        <w:t>fifte</w:t>
+      </w:r>
+      <w:r>
+        <w:rPr>
+          <w:color w:val="000000"/>
+        </w:rPr>
+        <w:t>e</w:t>
+      </w:r>
+      <w:r>
+        <w:rPr>
+          <w:color w:val="000000"/>
+        </w:rPr>
+        <w:t>n</w:t>
+      </w:r>
+      <w:r>
+        <w:rPr>
+          <w:color w:val="000000"/>
+        </w:rPr>
+        <w:t>-factor app should be able to swap out a local MySQL database with one managed by a third party (such as </w:t>
+      </w:r>
+      <w:hyperlink r:id="rId26" w:history="1">
+        <w:r>
+          <w:rPr>
+            <w:rStyle w:val="Hyperlink"/>
+            <w:color w:val="000000"/>
+          </w:rPr>
+          <w:t>Amazon RDS</w:t>
+        </w:r>
+      </w:hyperlink>
+      <w:r>
+        <w:rPr>
+          <w:color w:val="000000"/>
+        </w:rPr>
+        <w:t>) without any changes to the app’s code. Likewise, a local SMTP server could be swapped with a third-party SMTP service (such as Postmark) without code changes. In both cases, only the resource handle in the config needs to change.</w:t>
+      </w:r>
+    </w:p>
+    <w:p>
+      <w:pPr>
+        <w:pStyle w:val="Heading2"/>
+      </w:pPr>
+      <w:r>
+        <w:t>Dev/Prod Parity (</w:t>
+      </w:r>
+      <w:r>
+        <w:t>e</w:t>
+      </w:r>
+      <w:r>
+        <w:t>nv parity)</w:t>
+      </w:r>
+    </w:p>
+    <w:p>
+      <w:r>
+        <w:t>It means you have to keep the dev/staging/prod environments as similar as possible.</w:t>
+      </w:r>
+    </w:p>
     <w:p/>
+    <w:p>
+      <w:pPr>
+        <w:pStyle w:val="NormalWeb"/>
+        <w:jc w:val="both"/>
+        <w:rPr>
+          <w:color w:val="000000"/>
+        </w:rPr>
+      </w:pPr>
+      <w:r>
+        <w:rPr>
+          <w:color w:val="000000"/>
+        </w:rPr>
+        <w:t>Historically, there have been substantial gaps between development (a developer making live edits to a local </w:t>
+      </w:r>
+      <w:hyperlink r:id="rId27" w:history="1">
+        <w:r>
+          <w:rPr>
+            <w:rStyle w:val="Hyperlink"/>
+            <w:color w:val="000000"/>
+          </w:rPr>
+          <w:t>deploy</w:t>
+        </w:r>
+      </w:hyperlink>
+      <w:r>
+        <w:rPr>
+          <w:color w:val="000000"/>
+        </w:rPr>
+        <w:t> of the app) and production (a running deploy of the app accessed by end users). These gaps manifest in three areas:</w:t>
+      </w:r>
+    </w:p>
+    <w:p>
+      <w:pPr>
+        <w:numPr>
+          <w:ilvl w:val="0"/>
+          <w:numId w:val="36"/>
+        </w:numPr>
+        <w:spacing w:before="100" w:beforeAutospacing="1" w:after="100" w:afterAutospacing="1"/>
+        <w:jc w:val="both"/>
+        <w:rPr>
+          <w:color w:val="000000"/>
+        </w:rPr>
+      </w:pPr>
+      <w:r>
+        <w:rPr>
+          <w:rStyle w:val="Strong"/>
+          <w:color w:val="000000"/>
+        </w:rPr>
+        <w:t>The time gap</w:t>
+      </w:r>
+      <w:r>
+        <w:rPr>
+          <w:color w:val="000000"/>
+        </w:rPr>
+        <w:t>: A developer may work on code that takes days, weeks, or even months to go into production.</w:t>
+      </w:r>
+      <w:r>
+        <w:rPr>
+          <w:color w:val="000000"/>
+        </w:rPr>
+        <w:t xml:space="preserve"> The gap between code changes and their deployment.</w:t>
+      </w:r>
+    </w:p>
+    <w:p>
+      <w:pPr>
+        <w:numPr>
+          <w:ilvl w:val="0"/>
+          <w:numId w:val="36"/>
+        </w:numPr>
+        <w:spacing w:before="100" w:beforeAutospacing="1" w:after="100" w:afterAutospacing="1"/>
+        <w:jc w:val="both"/>
+        <w:rPr>
+          <w:color w:val="000000"/>
+        </w:rPr>
+      </w:pPr>
+      <w:r>
+        <w:rPr>
+          <w:rStyle w:val="Strong"/>
+          <w:color w:val="000000"/>
+        </w:rPr>
+        <w:t>The personnel gap</w:t>
+      </w:r>
+      <w:r>
+        <w:rPr>
+          <w:color w:val="000000"/>
+        </w:rPr>
+        <w:t>: Developers write code, ops engineers deploy it.</w:t>
+      </w:r>
+    </w:p>
+    <w:p>
+      <w:pPr>
+        <w:numPr>
+          <w:ilvl w:val="0"/>
+          <w:numId w:val="36"/>
+        </w:numPr>
+        <w:spacing w:before="100" w:beforeAutospacing="1" w:after="100" w:afterAutospacing="1"/>
+        <w:jc w:val="both"/>
+        <w:rPr>
+          <w:color w:val="000000"/>
+        </w:rPr>
+      </w:pPr>
+      <w:r>
+        <w:rPr>
+          <w:rStyle w:val="Strong"/>
+          <w:color w:val="000000"/>
+        </w:rPr>
+        <w:t>The tools gap</w:t>
+      </w:r>
+      <w:r>
+        <w:rPr>
+          <w:color w:val="000000"/>
+        </w:rPr>
+        <w:t>: Developers may be using a stack like Nginx, SQLite, and OS X, while the production deploy uses Apache, MySQL, and Linux.</w:t>
+      </w:r>
+    </w:p>
+    <w:p>
+      <w:pPr>
+        <w:pStyle w:val="NormalWeb"/>
+        <w:jc w:val="both"/>
+        <w:rPr>
+          <w:color w:val="000000"/>
+        </w:rPr>
+      </w:pPr>
+      <w:r>
+        <w:rPr>
+          <w:rStyle w:val="Strong"/>
+          <w:color w:val="000000"/>
+        </w:rPr>
+        <w:t>The twelve-factor app is designed for </w:t>
+      </w:r>
+      <w:hyperlink r:id="rId28" w:history="1">
+        <w:r>
+          <w:rPr>
+            <w:rStyle w:val="Hyperlink"/>
+            <w:b/>
+            <w:bCs/>
+            <w:color w:val="000000"/>
+          </w:rPr>
+          <w:t>continuous deployment</w:t>
+        </w:r>
+      </w:hyperlink>
+      <w:r>
+        <w:rPr>
+          <w:rStyle w:val="Strong"/>
+          <w:color w:val="000000"/>
+        </w:rPr>
+        <w:t> by keeping the gap between development and production small.</w:t>
+      </w:r>
+      <w:r>
+        <w:rPr>
+          <w:color w:val="000000"/>
+        </w:rPr>
+        <w:t> Looking at the three gaps described above:</w:t>
+      </w:r>
+    </w:p>
+    <w:p>
+      <w:pPr>
+        <w:numPr>
+          <w:ilvl w:val="0"/>
+          <w:numId w:val="37"/>
+        </w:numPr>
+        <w:spacing w:before="100" w:beforeAutospacing="1" w:after="100" w:afterAutospacing="1"/>
+        <w:jc w:val="both"/>
+        <w:rPr>
+          <w:color w:val="000000"/>
+        </w:rPr>
+      </w:pPr>
+      <w:r>
+        <w:rPr>
+          <w:color w:val="000000"/>
+        </w:rPr>
+        <w:t>Make the time gap small: a developer may write code and have it deployed hours or even just minutes later</w:t>
+      </w:r>
+      <w:r>
+        <w:rPr>
+          <w:color w:val="000000"/>
+        </w:rPr>
+        <w:t xml:space="preserve"> </w:t>
+      </w:r>
+      <w:r>
+        <w:rPr>
+          <w:color w:val="000000"/>
+        </w:rPr>
+        <w:t>(</w:t>
+      </w:r>
+      <w:r>
+        <w:rPr>
+          <w:color w:val="000000"/>
+        </w:rPr>
+        <w:t>using CI/CD pipelines</w:t>
+      </w:r>
+      <w:r>
+        <w:rPr>
+          <w:color w:val="000000"/>
+        </w:rPr>
+        <w:t>?)</w:t>
+      </w:r>
+      <w:r>
+        <w:rPr>
+          <w:color w:val="000000"/>
+        </w:rPr>
+        <w:t>.</w:t>
+      </w:r>
+    </w:p>
+    <w:p>
+      <w:pPr>
+        <w:numPr>
+          <w:ilvl w:val="0"/>
+          <w:numId w:val="37"/>
+        </w:numPr>
+        <w:spacing w:before="100" w:beforeAutospacing="1" w:after="100" w:afterAutospacing="1"/>
+        <w:jc w:val="both"/>
+        <w:rPr>
+          <w:color w:val="000000"/>
+        </w:rPr>
+      </w:pPr>
+      <w:r>
+        <w:rPr>
+          <w:color w:val="000000"/>
+        </w:rPr>
+        <w:lastRenderedPageBreak/>
+        <w:t>Make the personnel gap small: developers who wrote code are closely involved in deploying it and watching its behavior in production</w:t>
+      </w:r>
+      <w:r>
+        <w:rPr>
+          <w:color w:val="000000"/>
+        </w:rPr>
+        <w:t xml:space="preserve"> </w:t>
+      </w:r>
+      <w:r>
+        <w:rPr>
+          <w:color w:val="000000"/>
+        </w:rPr>
+        <w:t>(again using CI/CD pipelines?)</w:t>
+      </w:r>
+      <w:r>
+        <w:rPr>
+          <w:color w:val="000000"/>
+        </w:rPr>
+        <w:t>.</w:t>
+      </w:r>
+    </w:p>
+    <w:p>
+      <w:pPr>
+        <w:numPr>
+          <w:ilvl w:val="0"/>
+          <w:numId w:val="37"/>
+        </w:numPr>
+        <w:spacing w:before="100" w:beforeAutospacing="1" w:after="100" w:afterAutospacing="1"/>
+        <w:jc w:val="both"/>
+        <w:rPr>
+          <w:color w:val="000000"/>
+        </w:rPr>
+      </w:pPr>
+      <w:r>
+        <w:rPr>
+          <w:color w:val="000000"/>
+        </w:rPr>
+        <w:t>Make the tools gap small: keep development and production as similar as possible.</w:t>
+      </w:r>
+    </w:p>
+    <w:p>
+      <w:pPr>
+        <w:pStyle w:val="Heading2"/>
+        <w:rPr>
+          <w:color w:val="FF0000"/>
+        </w:rPr>
+      </w:pPr>
+      <w:r>
+        <w:rPr>
+          <w:color w:val="FF0000"/>
+        </w:rPr>
+        <w:t>Administrative Processes</w:t>
+      </w:r>
+    </w:p>
+    <w:p>
+      <w:r>
+        <w:t>Run admin/management tasks as one-off processes</w:t>
+      </w:r>
+    </w:p>
+    <w:p>
+      <w:pPr>
+        <w:pStyle w:val="NoSpacing"/>
+        <w:rPr>
+          <w:shd w:val="clear" w:color="auto" w:fill="FFFFFF"/>
+        </w:rPr>
+      </w:pPr>
+      <w:r>
+        <w:rPr>
+          <w:shd w:val="clear" w:color="auto" w:fill="FFFFFF"/>
+        </w:rPr>
+        <w:t>The Admin Processes factor advocates for treating administrative or management tasks</w:t>
+      </w:r>
+      <w:r>
+        <w:rPr>
+          <w:shd w:val="clear" w:color="auto" w:fill="FFFFFF"/>
+        </w:rPr>
+        <w:t>(like database migration)</w:t>
+      </w:r>
+      <w:r>
+        <w:rPr>
+          <w:shd w:val="clear" w:color="auto" w:fill="FFFFFF"/>
+        </w:rPr>
+        <w:t xml:space="preserve"> as separate, one-off processes rather than bundling them with the main application</w:t>
+      </w:r>
+      <w:r>
+        <w:rPr>
+          <w:shd w:val="clear" w:color="auto" w:fill="FFFFFF"/>
+        </w:rPr>
+        <w:t>. They should be version controlled and packaged alongside the application and executed within the same environment.</w:t>
+      </w:r>
+    </w:p>
+    <w:p>
+      <w:pPr>
+        <w:pStyle w:val="NoSpacing"/>
+        <w:rPr>
+          <w:shd w:val="clear" w:color="auto" w:fill="FFFFFF"/>
+        </w:rPr>
+      </w:pPr>
+      <w:r>
+        <w:rPr>
+          <w:shd w:val="clear" w:color="auto" w:fill="FFFFFF"/>
+        </w:rPr>
+        <w:t>It’s advised to package the admi</w:t>
+      </w:r>
+      <w:r>
+        <w:rPr>
+          <w:shd w:val="clear" w:color="auto" w:fill="FFFFFF"/>
+        </w:rPr>
+        <w:t>n processes into independent microservices that are used once and thrown out. Or as functions in a stateless platform which respond to specific events</w:t>
+      </w:r>
+      <w:r>
+        <w:rPr>
+          <w:shd w:val="clear" w:color="auto" w:fill="FFFFFF"/>
+        </w:rPr>
+        <w:t>.</w:t>
+      </w:r>
+    </w:p>
+    <w:p>
+      <w:pPr>
+        <w:pStyle w:val="NoSpacing"/>
+      </w:pPr>
+    </w:p>
     <w:p/>
     <w:p/>
     <w:p/>
@@ -2859,6 +3778,155 @@
     </w:lvl>
   </w:abstractNum>
   <w:abstractNum w:abstractNumId="21" w15:restartNumberingAfterBreak="0">
+    <w:nsid w:val="266771F3"/>
+    <w:multiLevelType w:val="multilevel"/>
+    <w:tmpl w:val="B218D9C2"/>
+    <w:lvl w:ilvl="0">
+      <w:start w:val="1"/>
+      <w:numFmt w:val="bullet"/>
+      <w:lvlText w:val=""/>
+      <w:lvlJc w:val="left"/>
+      <w:pPr>
+        <w:tabs>
+          <w:tab w:val="num" w:pos="720"/>
+        </w:tabs>
+        <w:ind w:left="720" w:hanging="360"/>
+      </w:pPr>
+      <w:rPr>
+        <w:rFonts w:ascii="Symbol" w:hAnsi="Symbol" w:hint="default"/>
+        <w:sz w:val="20"/>
+      </w:rPr>
+    </w:lvl>
+    <w:lvl w:ilvl="1" w:tentative="1">
+      <w:start w:val="1"/>
+      <w:numFmt w:val="bullet"/>
+      <w:lvlText w:val="o"/>
+      <w:lvlJc w:val="left"/>
+      <w:pPr>
+        <w:tabs>
+          <w:tab w:val="num" w:pos="1440"/>
+        </w:tabs>
+        <w:ind w:left="1440" w:hanging="360"/>
+      </w:pPr>
+      <w:rPr>
+        <w:rFonts w:ascii="Courier New" w:hAnsi="Courier New" w:hint="default"/>
+        <w:sz w:val="20"/>
+      </w:rPr>
+    </w:lvl>
+    <w:lvl w:ilvl="2" w:tentative="1">
+      <w:start w:val="1"/>
+      <w:numFmt w:val="bullet"/>
+      <w:lvlText w:val=""/>
+      <w:lvlJc w:val="left"/>
+      <w:pPr>
+        <w:tabs>
+          <w:tab w:val="num" w:pos="2160"/>
+        </w:tabs>
+        <w:ind w:left="2160" w:hanging="360"/>
+      </w:pPr>
+      <w:rPr>
+        <w:rFonts w:ascii="Wingdings" w:hAnsi="Wingdings" w:hint="default"/>
+        <w:sz w:val="20"/>
+      </w:rPr>
+    </w:lvl>
+    <w:lvl w:ilvl="3" w:tentative="1">
+      <w:start w:val="1"/>
+      <w:numFmt w:val="bullet"/>
+      <w:lvlText w:val=""/>
+      <w:lvlJc w:val="left"/>
+      <w:pPr>
+        <w:tabs>
+          <w:tab w:val="num" w:pos="2880"/>
+        </w:tabs>
+        <w:ind w:left="2880" w:hanging="360"/>
+      </w:pPr>
+      <w:rPr>
+        <w:rFonts w:ascii="Wingdings" w:hAnsi="Wingdings" w:hint="default"/>
+        <w:sz w:val="20"/>
+      </w:rPr>
+    </w:lvl>
+    <w:lvl w:ilvl="4" w:tentative="1">
+      <w:start w:val="1"/>
+      <w:numFmt w:val="bullet"/>
+      <w:lvlText w:val=""/>
+      <w:lvlJc w:val="left"/>
+      <w:pPr>
+        <w:tabs>
+          <w:tab w:val="num" w:pos="3600"/>
+        </w:tabs>
+        <w:ind w:left="3600" w:hanging="360"/>
+      </w:pPr>
+      <w:rPr>
+        <w:rFonts w:ascii="Wingdings" w:hAnsi="Wingdings" w:hint="default"/>
+        <w:sz w:val="20"/>
+      </w:rPr>
+    </w:lvl>
+    <w:lvl w:ilvl="5" w:tentative="1">
+      <w:start w:val="1"/>
+      <w:numFmt w:val="bullet"/>
+      <w:lvlText w:val=""/>
+      <w:lvlJc w:val="left"/>
+      <w:pPr>
+        <w:tabs>
+          <w:tab w:val="num" w:pos="4320"/>
+        </w:tabs>
+        <w:ind w:left="4320" w:hanging="360"/>
+      </w:pPr>
+      <w:rPr>
+        <w:rFonts w:ascii="Wingdings" w:hAnsi="Wingdings" w:hint="default"/>
+        <w:sz w:val="20"/>
+      </w:rPr>
+    </w:lvl>
+    <w:lvl w:ilvl="6" w:tentative="1">
+      <w:start w:val="1"/>
+      <w:numFmt w:val="bullet"/>
+      <w:lvlText w:val=""/>
+      <w:lvlJc w:val="left"/>
+      <w:pPr>
+        <w:tabs>
+          <w:tab w:val="num" w:pos="5040"/>
+        </w:tabs>
+        <w:ind w:left="5040" w:hanging="360"/>
+      </w:pPr>
+      <w:rPr>
+        <w:rFonts w:ascii="Wingdings" w:hAnsi="Wingdings" w:hint="default"/>
+        <w:sz w:val="20"/>
+      </w:rPr>
+    </w:lvl>
+    <w:lvl w:ilvl="7" w:tentative="1">
+      <w:start w:val="1"/>
+      <w:numFmt w:val="bullet"/>
+      <w:lvlText w:val=""/>
+      <w:lvlJc w:val="left"/>
+      <w:pPr>
+        <w:tabs>
+          <w:tab w:val="num" w:pos="5760"/>
+        </w:tabs>
+        <w:ind w:left="5760" w:hanging="360"/>
+      </w:pPr>
+      <w:rPr>
+        <w:rFonts w:ascii="Wingdings" w:hAnsi="Wingdings" w:hint="default"/>
+        <w:sz w:val="20"/>
+      </w:rPr>
+    </w:lvl>
+    <w:lvl w:ilvl="8" w:tentative="1">
+      <w:start w:val="1"/>
+      <w:numFmt w:val="bullet"/>
+      <w:lvlText w:val=""/>
+      <w:lvlJc w:val="left"/>
+      <w:pPr>
+        <w:tabs>
+          <w:tab w:val="num" w:pos="6480"/>
+        </w:tabs>
+        <w:ind w:left="6480" w:hanging="360"/>
+      </w:pPr>
+      <w:rPr>
+        <w:rFonts w:ascii="Wingdings" w:hAnsi="Wingdings" w:hint="default"/>
+        <w:sz w:val="20"/>
+      </w:rPr>
+    </w:lvl>
+  </w:abstractNum>
+  <w:abstractNum w:abstractNumId="22" w15:restartNumberingAfterBreak="0">
     <w:nsid w:val="268A3225"/>
     <w:multiLevelType w:val="hybridMultilevel"/>
     <w:tmpl w:val="F3409F28"/>
@@ -2971,7 +4039,7 @@
       </w:rPr>
     </w:lvl>
   </w:abstractNum>
-  <w:abstractNum w:abstractNumId="22" w15:restartNumberingAfterBreak="0">
+  <w:abstractNum w:abstractNumId="23" w15:restartNumberingAfterBreak="0">
     <w:nsid w:val="2CD47A1B"/>
     <w:multiLevelType w:val="multilevel"/>
     <w:tmpl w:val="AA866742"/>
@@ -3087,7 +4155,7 @@
       </w:rPr>
     </w:lvl>
   </w:abstractNum>
-  <w:abstractNum w:abstractNumId="23" w15:restartNumberingAfterBreak="0">
+  <w:abstractNum w:abstractNumId="24" w15:restartNumberingAfterBreak="0">
     <w:nsid w:val="37711FA7"/>
     <w:multiLevelType w:val="hybridMultilevel"/>
     <w:tmpl w:val="22FEDA86"/>
@@ -3173,7 +4241,156 @@
       </w:pPr>
     </w:lvl>
   </w:abstractNum>
-  <w:abstractNum w:abstractNumId="24" w15:restartNumberingAfterBreak="0">
+  <w:abstractNum w:abstractNumId="25" w15:restartNumberingAfterBreak="0">
+    <w:nsid w:val="3A766F05"/>
+    <w:multiLevelType w:val="multilevel"/>
+    <w:tmpl w:val="E216E6C4"/>
+    <w:lvl w:ilvl="0">
+      <w:start w:val="1"/>
+      <w:numFmt w:val="bullet"/>
+      <w:lvlText w:val=""/>
+      <w:lvlJc w:val="left"/>
+      <w:pPr>
+        <w:tabs>
+          <w:tab w:val="num" w:pos="720"/>
+        </w:tabs>
+        <w:ind w:left="720" w:hanging="360"/>
+      </w:pPr>
+      <w:rPr>
+        <w:rFonts w:ascii="Symbol" w:hAnsi="Symbol" w:hint="default"/>
+        <w:sz w:val="20"/>
+      </w:rPr>
+    </w:lvl>
+    <w:lvl w:ilvl="1" w:tentative="1">
+      <w:start w:val="1"/>
+      <w:numFmt w:val="bullet"/>
+      <w:lvlText w:val="o"/>
+      <w:lvlJc w:val="left"/>
+      <w:pPr>
+        <w:tabs>
+          <w:tab w:val="num" w:pos="1440"/>
+        </w:tabs>
+        <w:ind w:left="1440" w:hanging="360"/>
+      </w:pPr>
+      <w:rPr>
+        <w:rFonts w:ascii="Courier New" w:hAnsi="Courier New" w:hint="default"/>
+        <w:sz w:val="20"/>
+      </w:rPr>
+    </w:lvl>
+    <w:lvl w:ilvl="2" w:tentative="1">
+      <w:start w:val="1"/>
+      <w:numFmt w:val="bullet"/>
+      <w:lvlText w:val=""/>
+      <w:lvlJc w:val="left"/>
+      <w:pPr>
+        <w:tabs>
+          <w:tab w:val="num" w:pos="2160"/>
+        </w:tabs>
+        <w:ind w:left="2160" w:hanging="360"/>
+      </w:pPr>
+      <w:rPr>
+        <w:rFonts w:ascii="Wingdings" w:hAnsi="Wingdings" w:hint="default"/>
+        <w:sz w:val="20"/>
+      </w:rPr>
+    </w:lvl>
+    <w:lvl w:ilvl="3" w:tentative="1">
+      <w:start w:val="1"/>
+      <w:numFmt w:val="bullet"/>
+      <w:lvlText w:val=""/>
+      <w:lvlJc w:val="left"/>
+      <w:pPr>
+        <w:tabs>
+          <w:tab w:val="num" w:pos="2880"/>
+        </w:tabs>
+        <w:ind w:left="2880" w:hanging="360"/>
+      </w:pPr>
+      <w:rPr>
+        <w:rFonts w:ascii="Wingdings" w:hAnsi="Wingdings" w:hint="default"/>
+        <w:sz w:val="20"/>
+      </w:rPr>
+    </w:lvl>
+    <w:lvl w:ilvl="4" w:tentative="1">
+      <w:start w:val="1"/>
+      <w:numFmt w:val="bullet"/>
+      <w:lvlText w:val=""/>
+      <w:lvlJc w:val="left"/>
+      <w:pPr>
+        <w:tabs>
+          <w:tab w:val="num" w:pos="3600"/>
+        </w:tabs>
+        <w:ind w:left="3600" w:hanging="360"/>
+      </w:pPr>
+      <w:rPr>
+        <w:rFonts w:ascii="Wingdings" w:hAnsi="Wingdings" w:hint="default"/>
+        <w:sz w:val="20"/>
+      </w:rPr>
+    </w:lvl>
+    <w:lvl w:ilvl="5" w:tentative="1">
+      <w:start w:val="1"/>
+      <w:numFmt w:val="bullet"/>
+      <w:lvlText w:val=""/>
+      <w:lvlJc w:val="left"/>
+      <w:pPr>
+        <w:tabs>
+          <w:tab w:val="num" w:pos="4320"/>
+        </w:tabs>
+        <w:ind w:left="4320" w:hanging="360"/>
+      </w:pPr>
+      <w:rPr>
+        <w:rFonts w:ascii="Wingdings" w:hAnsi="Wingdings" w:hint="default"/>
+        <w:sz w:val="20"/>
+      </w:rPr>
+    </w:lvl>
+    <w:lvl w:ilvl="6" w:tentative="1">
+      <w:start w:val="1"/>
+      <w:numFmt w:val="bullet"/>
+      <w:lvlText w:val=""/>
+      <w:lvlJc w:val="left"/>
+      <w:pPr>
+        <w:tabs>
+          <w:tab w:val="num" w:pos="5040"/>
+        </w:tabs>
+        <w:ind w:left="5040" w:hanging="360"/>
+      </w:pPr>
+      <w:rPr>
+        <w:rFonts w:ascii="Wingdings" w:hAnsi="Wingdings" w:hint="default"/>
+        <w:sz w:val="20"/>
+      </w:rPr>
+    </w:lvl>
+    <w:lvl w:ilvl="7" w:tentative="1">
+      <w:start w:val="1"/>
+      <w:numFmt w:val="bullet"/>
+      <w:lvlText w:val=""/>
+      <w:lvlJc w:val="left"/>
+      <w:pPr>
+        <w:tabs>
+          <w:tab w:val="num" w:pos="5760"/>
+        </w:tabs>
+        <w:ind w:left="5760" w:hanging="360"/>
+      </w:pPr>
+      <w:rPr>
+        <w:rFonts w:ascii="Wingdings" w:hAnsi="Wingdings" w:hint="default"/>
+        <w:sz w:val="20"/>
+      </w:rPr>
+    </w:lvl>
+    <w:lvl w:ilvl="8" w:tentative="1">
+      <w:start w:val="1"/>
+      <w:numFmt w:val="bullet"/>
+      <w:lvlText w:val=""/>
+      <w:lvlJc w:val="left"/>
+      <w:pPr>
+        <w:tabs>
+          <w:tab w:val="num" w:pos="6480"/>
+        </w:tabs>
+        <w:ind w:left="6480" w:hanging="360"/>
+      </w:pPr>
+      <w:rPr>
+        <w:rFonts w:ascii="Wingdings" w:hAnsi="Wingdings" w:hint="default"/>
+        <w:sz w:val="20"/>
+      </w:rPr>
+    </w:lvl>
+  </w:abstractNum>
+  <w:abstractNum w:abstractNumId="26" w15:restartNumberingAfterBreak="0">
     <w:nsid w:val="3B4E58F9"/>
     <w:multiLevelType w:val="hybridMultilevel"/>
     <w:tmpl w:val="A8F8C774"/>
@@ -3286,7 +4503,7 @@
       </w:rPr>
     </w:lvl>
   </w:abstractNum>
-  <w:abstractNum w:abstractNumId="25" w15:restartNumberingAfterBreak="0">
+  <w:abstractNum w:abstractNumId="27" w15:restartNumberingAfterBreak="0">
     <w:nsid w:val="45934EC6"/>
     <w:multiLevelType w:val="hybridMultilevel"/>
     <w:tmpl w:val="855CA17C"/>
@@ -3399,7 +4616,7 @@
       </w:rPr>
     </w:lvl>
   </w:abstractNum>
-  <w:abstractNum w:abstractNumId="26" w15:restartNumberingAfterBreak="0">
+  <w:abstractNum w:abstractNumId="28" w15:restartNumberingAfterBreak="0">
     <w:nsid w:val="470B27A6"/>
     <w:multiLevelType w:val="hybridMultilevel"/>
     <w:tmpl w:val="4134FE34"/>
@@ -3512,7 +4729,7 @@
       </w:rPr>
     </w:lvl>
   </w:abstractNum>
-  <w:abstractNum w:abstractNumId="27" w15:restartNumberingAfterBreak="0">
+  <w:abstractNum w:abstractNumId="29" w15:restartNumberingAfterBreak="0">
     <w:nsid w:val="489E2565"/>
     <w:multiLevelType w:val="multilevel"/>
     <w:tmpl w:val="7C58CA86"/>
@@ -3661,7 +4878,7 @@
       </w:rPr>
     </w:lvl>
   </w:abstractNum>
-  <w:abstractNum w:abstractNumId="28" w15:restartNumberingAfterBreak="0">
+  <w:abstractNum w:abstractNumId="30" w15:restartNumberingAfterBreak="0">
     <w:nsid w:val="4A100835"/>
     <w:multiLevelType w:val="hybridMultilevel"/>
     <w:tmpl w:val="2D381DF6"/>
@@ -3774,7 +4991,7 @@
       </w:rPr>
     </w:lvl>
   </w:abstractNum>
-  <w:abstractNum w:abstractNumId="29" w15:restartNumberingAfterBreak="0">
+  <w:abstractNum w:abstractNumId="31" w15:restartNumberingAfterBreak="0">
     <w:nsid w:val="50D534E8"/>
     <w:multiLevelType w:val="hybridMultilevel"/>
     <w:tmpl w:val="60307286"/>
@@ -3887,7 +5104,7 @@
       </w:rPr>
     </w:lvl>
   </w:abstractNum>
-  <w:abstractNum w:abstractNumId="30" w15:restartNumberingAfterBreak="0">
+  <w:abstractNum w:abstractNumId="32" w15:restartNumberingAfterBreak="0">
     <w:nsid w:val="51E17394"/>
     <w:multiLevelType w:val="hybridMultilevel"/>
     <w:tmpl w:val="9DEE2EAA"/>
@@ -4000,7 +5217,7 @@
       </w:rPr>
     </w:lvl>
   </w:abstractNum>
-  <w:abstractNum w:abstractNumId="31" w15:restartNumberingAfterBreak="0">
+  <w:abstractNum w:abstractNumId="33" w15:restartNumberingAfterBreak="0">
     <w:nsid w:val="5A164E49"/>
     <w:multiLevelType w:val="multilevel"/>
     <w:tmpl w:val="192AE208"/>
@@ -4149,7 +5366,7 @@
       </w:rPr>
     </w:lvl>
   </w:abstractNum>
-  <w:abstractNum w:abstractNumId="32" w15:restartNumberingAfterBreak="0">
+  <w:abstractNum w:abstractNumId="34" w15:restartNumberingAfterBreak="0">
     <w:nsid w:val="73554DEE"/>
     <w:multiLevelType w:val="hybridMultilevel"/>
     <w:tmpl w:val="E3B6833E"/>
@@ -4262,7 +5479,7 @@
       </w:rPr>
     </w:lvl>
   </w:abstractNum>
-  <w:abstractNum w:abstractNumId="33" w15:restartNumberingAfterBreak="0">
+  <w:abstractNum w:abstractNumId="35" w15:restartNumberingAfterBreak="0">
     <w:nsid w:val="73BC4502"/>
     <w:multiLevelType w:val="hybridMultilevel"/>
     <w:tmpl w:val="329E6890"/>
@@ -4375,7 +5592,7 @@
       </w:rPr>
     </w:lvl>
   </w:abstractNum>
-  <w:abstractNum w:abstractNumId="34" w15:restartNumberingAfterBreak="0">
+  <w:abstractNum w:abstractNumId="36" w15:restartNumberingAfterBreak="0">
     <w:nsid w:val="78CB4BDE"/>
     <w:multiLevelType w:val="hybridMultilevel"/>
     <w:tmpl w:val="A5401418"/>
@@ -4516,13 +5733,13 @@
     <w:abstractNumId w:val="0"/>
   </w:num>
   <w:num w:numId="10">
-    <w:abstractNumId w:val="22"/>
+    <w:abstractNumId w:val="23"/>
   </w:num>
   <w:num w:numId="11">
-    <w:abstractNumId w:val="26"/>
+    <w:abstractNumId w:val="28"/>
   </w:num>
   <w:num w:numId="12">
-    <w:abstractNumId w:val="23"/>
+    <w:abstractNumId w:val="24"/>
   </w:num>
   <w:num w:numId="13">
     <w:abstractNumId w:val="13"/>
@@ -4531,7 +5748,7 @@
     <w:abstractNumId w:val="11"/>
   </w:num>
   <w:num w:numId="15">
-    <w:abstractNumId w:val="28"/>
+    <w:abstractNumId w:val="30"/>
   </w:num>
   <w:num w:numId="16">
     <w:abstractNumId w:val="9"/>
@@ -4540,13 +5757,13 @@
     <w:abstractNumId w:val="20"/>
   </w:num>
   <w:num w:numId="18">
-    <w:abstractNumId w:val="32"/>
+    <w:abstractNumId w:val="34"/>
   </w:num>
   <w:num w:numId="19">
-    <w:abstractNumId w:val="33"/>
+    <w:abstractNumId w:val="35"/>
   </w:num>
   <w:num w:numId="20">
-    <w:abstractNumId w:val="34"/>
+    <w:abstractNumId w:val="36"/>
   </w:num>
   <w:num w:numId="21">
     <w:abstractNumId w:val="12"/>
@@ -4558,7 +5775,7 @@
     <w:abstractNumId w:val="17"/>
   </w:num>
   <w:num w:numId="24">
-    <w:abstractNumId w:val="29"/>
+    <w:abstractNumId w:val="31"/>
   </w:num>
   <w:num w:numId="25">
     <w:abstractNumId w:val="16"/>
@@ -4567,19 +5784,19 @@
     <w:abstractNumId w:val="14"/>
   </w:num>
   <w:num w:numId="27">
-    <w:abstractNumId w:val="21"/>
+    <w:abstractNumId w:val="22"/>
   </w:num>
   <w:num w:numId="28">
-    <w:abstractNumId w:val="24"/>
+    <w:abstractNumId w:val="26"/>
   </w:num>
   <w:num w:numId="29">
     <w:abstractNumId w:val="19"/>
   </w:num>
   <w:num w:numId="30">
-    <w:abstractNumId w:val="25"/>
+    <w:abstractNumId w:val="27"/>
   </w:num>
   <w:num w:numId="31">
-    <w:abstractNumId w:val="30"/>
+    <w:abstractNumId w:val="32"/>
   </w:num>
   <w:num w:numId="32">
     <w:abstractNumId w:val="15"/>
@@ -4588,10 +5805,16 @@
     <w:abstractNumId w:val="10"/>
   </w:num>
   <w:num w:numId="34">
-    <w:abstractNumId w:val="31"/>
+    <w:abstractNumId w:val="33"/>
   </w:num>
   <w:num w:numId="35">
-    <w:abstractNumId w:val="27"/>
+    <w:abstractNumId w:val="29"/>
+  </w:num>
+  <w:num w:numId="36">
+    <w:abstractNumId w:val="21"/>
+  </w:num>
+  <w:num w:numId="37">
+    <w:abstractNumId w:val="25"/>
   </w:num>
 </w:numbering>
 </file>

</xml_diff>

<commit_message>
chore: laern the last 5 of the 15 factors
</commit_message>
<xml_diff>
--- a/cloud/cloud-native-intro.docx
+++ b/cloud/cloud-native-intro.docx
@@ -623,7 +623,21 @@
           <w:rStyle w:val="Strong"/>
           <w:color w:val="000000"/>
         </w:rPr>
-        <w:t>A twelve-factor app never relies on implicit existence of system-wide packages.</w:t>
+        <w:t xml:space="preserve">A </w:t>
+      </w:r>
+      <w:r>
+        <w:rPr>
+          <w:rStyle w:val="Strong"/>
+          <w:color w:val="000000"/>
+        </w:rPr>
+        <w:t>Fifteen-factor</w:t>
+      </w:r>
+      <w:r>
+        <w:rPr>
+          <w:rStyle w:val="Strong"/>
+          <w:color w:val="000000"/>
+        </w:rPr>
+        <w:t xml:space="preserve"> app never relies on implicit existence of system-wide packages.</w:t>
       </w:r>
       <w:r>
         <w:rPr>
@@ -990,7 +1004,21 @@
           <w:rStyle w:val="Strong"/>
           <w:color w:val="000000"/>
         </w:rPr>
-        <w:t>The twelve-factor app uses strict separation between the build, release, and run stages.</w:t>
+        <w:t xml:space="preserve">The </w:t>
+      </w:r>
+      <w:r>
+        <w:rPr>
+          <w:rStyle w:val="Strong"/>
+          <w:color w:val="000000"/>
+        </w:rPr>
+        <w:t>Fifteen-factor</w:t>
+      </w:r>
+      <w:r>
+        <w:rPr>
+          <w:rStyle w:val="Strong"/>
+          <w:color w:val="000000"/>
+        </w:rPr>
+        <w:t xml:space="preserve"> app uses strict separation between the build, release, and run stages.</w:t>
       </w:r>
       <w:r>
         <w:rPr>
@@ -1248,7 +1276,25 @@
           <w:bCs w:val="0"/>
           <w:color w:val="000000"/>
         </w:rPr>
-        <w:t>The twelve-factor app stores config in </w:t>
+        <w:t xml:space="preserve">The </w:t>
+      </w:r>
+      <w:r>
+        <w:rPr>
+          <w:rStyle w:val="Strong"/>
+          <w:b w:val="0"/>
+          <w:bCs w:val="0"/>
+          <w:color w:val="000000"/>
+        </w:rPr>
+        <w:t>Fifteen-factor</w:t>
+      </w:r>
+      <w:r>
+        <w:rPr>
+          <w:rStyle w:val="Strong"/>
+          <w:b w:val="0"/>
+          <w:bCs w:val="0"/>
+          <w:color w:val="000000"/>
+        </w:rPr>
+        <w:t xml:space="preserve"> app stores config in </w:t>
       </w:r>
       <w:r>
         <w:rPr>
@@ -1361,21 +1407,7 @@
           <w:rStyle w:val="Strong"/>
           <w:color w:val="000000"/>
         </w:rPr>
-        <w:t xml:space="preserve"> mean</w:t>
-      </w:r>
-      <w:r>
-        <w:rPr>
-          <w:rStyle w:val="Strong"/>
-          <w:color w:val="000000"/>
-        </w:rPr>
-        <w:t>s</w:t>
-      </w:r>
-      <w:r>
-        <w:rPr>
-          <w:rStyle w:val="Strong"/>
-          <w:color w:val="000000"/>
-        </w:rPr>
-        <w:t xml:space="preserve"> they can be started or stopped at a moment’s notice.</w:t>
+        <w:t xml:space="preserve"> means they can be started or stopped at a moment’s notice.</w:t>
       </w:r>
       <w:r>
         <w:rPr>
@@ -1513,13 +1545,7 @@
         <w:rPr>
           <w:color w:val="000000"/>
         </w:rPr>
-        <w:t xml:space="preserve"> </w:t>
-      </w:r>
-      <w:r>
-        <w:rPr>
-          <w:color w:val="000000"/>
-        </w:rPr>
-        <w:t xml:space="preserve">Implicit in this model is that HTTP requests are short (no more than a few seconds), or in the case of </w:t>
+        <w:t xml:space="preserve"> Implicit in this model is that HTTP requests are short (no more than a few seconds), or in the case of </w:t>
       </w:r>
       <w:r>
         <w:rPr>
@@ -1762,21 +1788,7 @@
           <w:rStyle w:val="Strong"/>
           <w:color w:val="000000"/>
         </w:rPr>
-        <w:t xml:space="preserve">The code for a </w:t>
-      </w:r>
-      <w:r>
-        <w:rPr>
-          <w:rStyle w:val="Strong"/>
-          <w:color w:val="000000"/>
-        </w:rPr>
-        <w:t>fifteen</w:t>
-      </w:r>
-      <w:r>
-        <w:rPr>
-          <w:rStyle w:val="Strong"/>
-          <w:color w:val="000000"/>
-        </w:rPr>
-        <w:t>-factor app makes no distinction between local and third</w:t>
+        <w:t>The code for a fifteen-factor app makes no distinction between local and third</w:t>
       </w:r>
       <w:r>
         <w:rPr>
@@ -2015,7 +2027,21 @@
           <w:rStyle w:val="Strong"/>
           <w:color w:val="000000"/>
         </w:rPr>
-        <w:t>The twelve-factor app is designed for </w:t>
+        <w:t xml:space="preserve">The </w:t>
+      </w:r>
+      <w:r>
+        <w:rPr>
+          <w:rStyle w:val="Strong"/>
+          <w:color w:val="000000"/>
+        </w:rPr>
+        <w:t>Fifteen-factor</w:t>
+      </w:r>
+      <w:r>
+        <w:rPr>
+          <w:rStyle w:val="Strong"/>
+          <w:color w:val="000000"/>
+        </w:rPr>
+        <w:t xml:space="preserve"> app is designed for </w:t>
       </w:r>
       <w:hyperlink r:id="rId28" w:history="1">
         <w:r>
@@ -2184,19 +2210,19 @@
         <w:rPr>
           <w:shd w:val="clear" w:color="auto" w:fill="FFFFFF"/>
         </w:rPr>
+        <w:t xml:space="preserve"> </w:t>
+      </w:r>
+      <w:r>
+        <w:rPr>
+          <w:shd w:val="clear" w:color="auto" w:fill="FFFFFF"/>
+        </w:rPr>
         <w:t>(like database migration)</w:t>
       </w:r>
       <w:r>
         <w:rPr>
           <w:shd w:val="clear" w:color="auto" w:fill="FFFFFF"/>
         </w:rPr>
-        <w:t xml:space="preserve"> as separate, one-off processes rather than bundling them with the main application</w:t>
-      </w:r>
-      <w:r>
-        <w:rPr>
-          <w:shd w:val="clear" w:color="auto" w:fill="FFFFFF"/>
-        </w:rPr>
-        <w:t>. They should be version controlled and packaged alongside the application and executed within the same environment.</w:t>
+        <w:t xml:space="preserve"> as separate, one-off processes rather than bundling them with the main application. They should be version controlled and packaged alongside the application and executed within the same environment.</w:t>
       </w:r>
     </w:p>
     <w:p>
@@ -2225,6 +2251,484 @@
         <w:t>.</w:t>
       </w:r>
     </w:p>
+    <w:p>
+      <w:pPr>
+        <w:pStyle w:val="Heading2"/>
+        <w:rPr>
+          <w:shd w:val="clear" w:color="auto" w:fill="FFFFFF"/>
+        </w:rPr>
+      </w:pPr>
+      <w:r>
+        <w:rPr>
+          <w:shd w:val="clear" w:color="auto" w:fill="FFFFFF"/>
+        </w:rPr>
+        <w:t>Port Binding</w:t>
+      </w:r>
+    </w:p>
+    <w:p>
+      <w:pPr>
+        <w:rPr>
+          <w:color w:val="000000"/>
+        </w:rPr>
+      </w:pPr>
+      <w:r>
+        <w:rPr>
+          <w:color w:val="000000"/>
+        </w:rPr>
+        <w:t>Web apps are sometimes executed inside a webserver container. For example, PHP apps might run as a module inside </w:t>
+      </w:r>
+      <w:hyperlink r:id="rId29" w:history="1">
+        <w:r>
+          <w:rPr>
+            <w:rStyle w:val="Hyperlink"/>
+            <w:color w:val="000000"/>
+          </w:rPr>
+          <w:t>Apache HTTPD</w:t>
+        </w:r>
+      </w:hyperlink>
+      <w:r>
+        <w:rPr>
+          <w:color w:val="000000"/>
+        </w:rPr>
+        <w:t>, or Java apps might run inside </w:t>
+      </w:r>
+      <w:hyperlink r:id="rId30" w:history="1">
+        <w:r>
+          <w:rPr>
+            <w:rStyle w:val="Hyperlink"/>
+            <w:color w:val="000000"/>
+          </w:rPr>
+          <w:t>Tomcat</w:t>
+        </w:r>
+      </w:hyperlink>
+      <w:r>
+        <w:rPr>
+          <w:color w:val="000000"/>
+        </w:rPr>
+        <w:t>.</w:t>
+      </w:r>
+    </w:p>
+    <w:p>
+      <w:pPr>
+        <w:rPr>
+          <w:color w:val="000000"/>
+        </w:rPr>
+      </w:pPr>
+      <w:r>
+        <w:rPr>
+          <w:rStyle w:val="Strong"/>
+          <w:color w:val="000000"/>
+        </w:rPr>
+        <w:t xml:space="preserve">The </w:t>
+      </w:r>
+      <w:r>
+        <w:rPr>
+          <w:rStyle w:val="Strong"/>
+          <w:color w:val="000000"/>
+        </w:rPr>
+        <w:t>Fifteen-factor</w:t>
+      </w:r>
+      <w:r>
+        <w:rPr>
+          <w:rStyle w:val="Strong"/>
+          <w:color w:val="000000"/>
+        </w:rPr>
+        <w:t xml:space="preserve"> app is completely self-contained</w:t>
+      </w:r>
+      <w:r>
+        <w:rPr>
+          <w:color w:val="000000"/>
+        </w:rPr>
+        <w:t> and does not rely on runtime injection of a webserver into the execution environment to create a web-facing service. The web app </w:t>
+      </w:r>
+      <w:r>
+        <w:rPr>
+          <w:rStyle w:val="Strong"/>
+          <w:color w:val="000000"/>
+        </w:rPr>
+        <w:t>exports HTTP as a service by binding to a port</w:t>
+      </w:r>
+      <w:r>
+        <w:rPr>
+          <w:color w:val="000000"/>
+        </w:rPr>
+        <w:t>, and listening to requests coming in on that port.</w:t>
+      </w:r>
+    </w:p>
+    <w:p>
+      <w:pPr>
+        <w:rPr>
+          <w:color w:val="000000"/>
+        </w:rPr>
+      </w:pPr>
+      <w:r>
+        <w:rPr>
+          <w:color w:val="000000"/>
+        </w:rPr>
+        <w:t>Using an embedded tomcat server as a dependency in spring boot applications supports for the services to not be reliant on a run time server environment and be self-contained.</w:t>
+      </w:r>
+    </w:p>
+    <w:p>
+      <w:pPr>
+        <w:pStyle w:val="Heading2"/>
+      </w:pPr>
+      <w:r>
+        <w:t>Processes</w:t>
+      </w:r>
+    </w:p>
+    <w:p>
+      <w:r>
+        <w:t xml:space="preserve">Execute your applications as </w:t>
+      </w:r>
+      <w:r>
+        <w:t xml:space="preserve">one or more </w:t>
+      </w:r>
+      <w:r>
+        <w:rPr>
+          <w:b/>
+          <w:bCs/>
+        </w:rPr>
+        <w:t>stateless</w:t>
+      </w:r>
+      <w:r>
+        <w:t xml:space="preserve"> processes.</w:t>
+      </w:r>
+    </w:p>
+    <w:p>
+      <w:pPr>
+        <w:rPr>
+          <w:color w:val="000000"/>
+        </w:rPr>
+      </w:pPr>
+      <w:r>
+        <w:rPr>
+          <w:rStyle w:val="Strong"/>
+          <w:color w:val="000000"/>
+        </w:rPr>
+        <w:t>Fifteen-factor</w:t>
+      </w:r>
+      <w:r>
+        <w:rPr>
+          <w:rStyle w:val="Strong"/>
+          <w:color w:val="000000"/>
+        </w:rPr>
+        <w:t xml:space="preserve"> processes are stateless and </w:t>
+      </w:r>
+      <w:hyperlink r:id="rId31" w:history="1">
+        <w:r>
+          <w:rPr>
+            <w:rStyle w:val="Hyperlink"/>
+            <w:b/>
+            <w:bCs/>
+            <w:color w:val="000000"/>
+          </w:rPr>
+          <w:t>share-nothing</w:t>
+        </w:r>
+      </w:hyperlink>
+      <w:r>
+        <w:rPr>
+          <w:rStyle w:val="Strong"/>
+          <w:color w:val="000000"/>
+        </w:rPr>
+        <w:t>.</w:t>
+      </w:r>
+      <w:r>
+        <w:rPr>
+          <w:color w:val="000000"/>
+        </w:rPr>
+        <w:t xml:space="preserve"> Any data that needs to persist must be stored in a </w:t>
+      </w:r>
+      <w:r>
+        <w:rPr>
+          <w:b/>
+          <w:bCs/>
+          <w:color w:val="000000"/>
+        </w:rPr>
+        <w:t>stateful </w:t>
+      </w:r>
+      <w:hyperlink r:id="rId32" w:history="1">
+        <w:r>
+          <w:rPr>
+            <w:rStyle w:val="Hyperlink"/>
+            <w:b/>
+            <w:bCs/>
+            <w:color w:val="000000"/>
+          </w:rPr>
+          <w:t>backing service</w:t>
+        </w:r>
+      </w:hyperlink>
+      <w:r>
+        <w:rPr>
+          <w:color w:val="000000"/>
+        </w:rPr>
+        <w:t>, typically a database.</w:t>
+      </w:r>
+    </w:p>
+    <w:p>
+      <w:pPr>
+        <w:rPr>
+          <w:color w:val="000000"/>
+        </w:rPr>
+      </w:pPr>
+      <w:r>
+        <w:rPr>
+          <w:color w:val="000000"/>
+        </w:rPr>
+        <w:t xml:space="preserve">The memory space or filesystem of the process can be used </w:t>
+      </w:r>
+      <w:r>
+        <w:rPr>
+          <w:b/>
+          <w:bCs/>
+          <w:color w:val="000000"/>
+        </w:rPr>
+        <w:t>as a brief, single-transaction cache</w:t>
+      </w:r>
+      <w:r>
+        <w:rPr>
+          <w:color w:val="000000"/>
+        </w:rPr>
+        <w:t xml:space="preserve">. For example, downloading a large file, operating on it, and storing the results of the operation in the database. The </w:t>
+      </w:r>
+      <w:r>
+        <w:rPr>
+          <w:color w:val="000000"/>
+        </w:rPr>
+        <w:t>Fifteen-factor</w:t>
+      </w:r>
+      <w:r>
+        <w:rPr>
+          <w:color w:val="000000"/>
+        </w:rPr>
+        <w:t xml:space="preserve"> app never assumes that anything cached in memory or on disk will be available on a future request or job – with many processes of each type running, chances are high that a future request will be served by a different process. Even when running only one process, a restart (triggered by code deploy, config change, or the execution environment relocating the process to a different physical location) will usually wipe out all local (e.g., memory and filesystem) state.</w:t>
+      </w:r>
+    </w:p>
+    <w:p>
+      <w:pPr>
+        <w:pStyle w:val="Heading2"/>
+      </w:pPr>
+      <w:r>
+        <w:t>Concurrency</w:t>
+      </w:r>
+    </w:p>
+    <w:p>
+      <w:pPr>
+        <w:pStyle w:val="NoSpacing"/>
+        <w:rPr>
+          <w:shd w:val="clear" w:color="auto" w:fill="FFFFFF"/>
+        </w:rPr>
+      </w:pPr>
+      <w:r>
+        <w:rPr>
+          <w:shd w:val="clear" w:color="auto" w:fill="FFFFFF"/>
+        </w:rPr>
+        <w:t>The Concurrency factor emphasizes the idea of scaling your application by adding more processes. Rather than relying on a single, monolithic instance, breaking your application into smaller, concurrent processes allows for better resource utilization, improved responsiveness, and enhanced scalability</w:t>
+      </w:r>
+      <w:r>
+        <w:rPr>
+          <w:shd w:val="clear" w:color="auto" w:fill="FFFFFF"/>
+        </w:rPr>
+        <w:t>.</w:t>
+      </w:r>
+    </w:p>
+    <w:p>
+      <w:pPr>
+        <w:rPr>
+          <w:shd w:val="clear" w:color="auto" w:fill="FFFFFF"/>
+        </w:rPr>
+      </w:pPr>
+      <w:r>
+        <w:rPr>
+          <w:shd w:val="clear" w:color="auto" w:fill="FFFFFF"/>
+        </w:rPr>
+        <w:t xml:space="preserve">Concurrency enables your application to handle increased demand by distributing the workload across multiple processes. This approach also contributes to fault tolerance and responsiveness, as individual processes can handle requests </w:t>
+      </w:r>
+      <w:r>
+        <w:rPr>
+          <w:b/>
+          <w:bCs/>
+          <w:shd w:val="clear" w:color="auto" w:fill="FFFFFF"/>
+        </w:rPr>
+        <w:t>independently</w:t>
+      </w:r>
+      <w:r>
+        <w:rPr>
+          <w:shd w:val="clear" w:color="auto" w:fill="FFFFFF"/>
+        </w:rPr>
+        <w:t>.</w:t>
+      </w:r>
+    </w:p>
+    <w:p>
+      <w:pPr>
+        <w:rPr>
+          <w:b/>
+          <w:bCs/>
+          <w:shd w:val="clear" w:color="auto" w:fill="FFFFFF"/>
+        </w:rPr>
+      </w:pPr>
+      <w:r>
+        <w:rPr>
+          <w:shd w:val="clear" w:color="auto" w:fill="FFFFFF"/>
+        </w:rPr>
+        <w:lastRenderedPageBreak/>
+        <w:t>The processes in a Fifteen-factor app should be horizontally scalable</w:t>
+      </w:r>
+      <w:r>
+        <w:rPr>
+          <w:shd w:val="clear" w:color="auto" w:fill="FFFFFF"/>
+        </w:rPr>
+        <w:t xml:space="preserve"> and instances must be able to run on multiple physical/virtual machines</w:t>
+      </w:r>
+      <w:r>
+        <w:rPr>
+          <w:shd w:val="clear" w:color="auto" w:fill="FFFFFF"/>
+        </w:rPr>
+        <w:t xml:space="preserve">. To achieve that, </w:t>
+      </w:r>
+      <w:r>
+        <w:rPr>
+          <w:shd w:val="clear" w:color="auto" w:fill="FFFFFF"/>
+        </w:rPr>
+        <w:t>y</w:t>
+      </w:r>
+      <w:r>
+        <w:rPr>
+          <w:shd w:val="clear" w:color="auto" w:fill="FFFFFF"/>
+        </w:rPr>
+        <w:t>ou</w:t>
+      </w:r>
+      <w:r>
+        <w:rPr>
+          <w:shd w:val="clear" w:color="auto" w:fill="FFFFFF"/>
+        </w:rPr>
+        <w:t xml:space="preserve"> will</w:t>
+      </w:r>
+      <w:r>
+        <w:rPr>
+          <w:shd w:val="clear" w:color="auto" w:fill="FFFFFF"/>
+        </w:rPr>
+        <w:t xml:space="preserve"> have to d</w:t>
+      </w:r>
+      <w:r>
+        <w:rPr>
+          <w:shd w:val="clear" w:color="auto" w:fill="FFFFFF"/>
+        </w:rPr>
+        <w:t xml:space="preserve">esign your application to operate as a </w:t>
+      </w:r>
+      <w:r>
+        <w:rPr>
+          <w:b/>
+          <w:bCs/>
+          <w:shd w:val="clear" w:color="auto" w:fill="FFFFFF"/>
+        </w:rPr>
+        <w:t>collection of independent, stateless processes</w:t>
+      </w:r>
+      <w:r>
+        <w:rPr>
+          <w:b/>
+          <w:bCs/>
+          <w:shd w:val="clear" w:color="auto" w:fill="FFFFFF"/>
+        </w:rPr>
+        <w:t>.</w:t>
+      </w:r>
+      <w:r>
+        <w:rPr>
+          <w:b/>
+          <w:bCs/>
+          <w:shd w:val="clear" w:color="auto" w:fill="FFFFFF"/>
+        </w:rPr>
+        <w:t xml:space="preserve"> </w:t>
+      </w:r>
+    </w:p>
+    <w:p>
+      <w:r>
+        <w:t>There are worker processes that are long running like a service for sending emails, and there are web processes that are responsible for responding to HTTP requests.</w:t>
+      </w:r>
+    </w:p>
+    <w:p>
+      <w:r>
+        <w:t>I add that by having these two separated you can scale out the web processes in case of increased workloads</w:t>
+      </w:r>
+      <w:r>
+        <w:t>.</w:t>
+      </w:r>
+    </w:p>
+    <w:p>
+      <w:pPr>
+        <w:pStyle w:val="Heading2"/>
+      </w:pPr>
+      <w:r>
+        <w:t>Telemetry</w:t>
+      </w:r>
+    </w:p>
+    <w:p>
+      <w:r>
+        <w:t>Cloud-native apps should have observability to enable remote monitoring.</w:t>
+      </w:r>
+    </w:p>
+    <w:p>
+      <w:r>
+        <w:t>Telemetry can include domain-specific metrics (those needed or required by your specific organization, department, or team), as well as health and system metrics for your application. Health and system metrics include application start, shutdown, scaling, web request tracing, and the results of periodic health checks</w:t>
+      </w:r>
+      <w:r>
+        <w:rPr>
+          <w:rFonts w:ascii="IBM Plex Sans" w:hAnsi="IBM Plex Sans"/>
+          <w:color w:val="161616"/>
+          <w:shd w:val="clear" w:color="auto" w:fill="FFFFFF"/>
+        </w:rPr>
+        <w:t>.</w:t>
+      </w:r>
+      <w:r>
+        <w:rPr>
+          <w:rFonts w:ascii="IBM Plex Sans" w:hAnsi="IBM Plex Sans"/>
+          <w:color w:val="161616"/>
+          <w:shd w:val="clear" w:color="auto" w:fill="FFFFFF"/>
+        </w:rPr>
+        <w:t xml:space="preserve"> </w:t>
+      </w:r>
+      <w:r>
+        <w:t>It can also include logs, events,</w:t>
+      </w:r>
+      <w:r>
+        <w:t xml:space="preserve"> </w:t>
+      </w:r>
+      <w:r>
+        <w:t>etc.</w:t>
+      </w:r>
+      <w:r>
+        <w:t xml:space="preserve"> They compare cloud-native apps to space probes that have to send information on how they are doing down to the station.</w:t>
+      </w:r>
+    </w:p>
+    <w:p>
+      <w:r>
+        <w:t>So</w:t>
+      </w:r>
+      <w:r>
+        <w:t>,</w:t>
+      </w:r>
+      <w:r>
+        <w:t xml:space="preserve"> all the processes send the telemetric information to a centralized component and from that component we will be able to monitor our system.</w:t>
+      </w:r>
+    </w:p>
+    <w:p>
+      <w:pPr>
+        <w:pStyle w:val="Heading2"/>
+      </w:pPr>
+      <w:r>
+        <w:t>Authentication/Authorization</w:t>
+      </w:r>
+    </w:p>
+    <w:p>
+      <w:r>
+        <w:t>We have to follow a zero-trust approach in which we secure every interaction with the system using authentication and authorization.</w:t>
+      </w:r>
+    </w:p>
+    <w:p>
+      <w:r>
+        <w:t>Security should be though through from the start.</w:t>
+      </w:r>
+    </w:p>
+    <w:p/>
     <w:p>
       <w:pPr>
         <w:pStyle w:val="NoSpacing"/>
@@ -6440,7 +6944,6 @@
   <w:style w:type="character" w:default="1" w:styleId="DefaultParagraphFont">
     <w:name w:val="Default Paragraph Font"/>
     <w:uiPriority w:val="1"/>
-    <w:semiHidden/>
     <w:unhideWhenUsed/>
   </w:style>
   <w:style w:type="table" w:default="1" w:styleId="TableNormal">

</xml_diff>